<commit_message>
Subida imagen del competitive analysis
</commit_message>
<xml_diff>
--- a/P1/Competitive_Analysis.docx
+++ b/P1/Competitive_Analysis.docx
@@ -5,15 +5,16 @@
     <w:tbl>
       <w:tblPr>
         <w:tblStyle w:val="Tablaconcuadrcula"/>
-        <w:tblW w:w="8519" w:type="dxa"/>
+        <w:tblW w:w="10065" w:type="dxa"/>
+        <w:tblInd w:w="-714" w:type="dxa"/>
         <w:tblLook w:val="04A0" w:firstRow="1" w:lastRow="0" w:firstColumn="1" w:lastColumn="0" w:noHBand="0" w:noVBand="1"/>
       </w:tblPr>
       <w:tblGrid>
-        <w:gridCol w:w="1703"/>
-        <w:gridCol w:w="1704"/>
-        <w:gridCol w:w="1704"/>
-        <w:gridCol w:w="1704"/>
-        <w:gridCol w:w="1704"/>
+        <w:gridCol w:w="1492"/>
+        <w:gridCol w:w="2665"/>
+        <w:gridCol w:w="1698"/>
+        <w:gridCol w:w="1800"/>
+        <w:gridCol w:w="2410"/>
       </w:tblGrid>
       <w:tr>
         <w:trPr>
@@ -21,56 +22,100 @@
         </w:trPr>
         <w:tc>
           <w:tcPr>
-            <w:tcW w:w="1703" w:type="dxa"/>
-          </w:tcPr>
-          <w:p/>
-        </w:tc>
-        <w:tc>
-          <w:tcPr>
-            <w:tcW w:w="1704" w:type="dxa"/>
-          </w:tcPr>
-          <w:p>
-            <w:proofErr w:type="spellStart"/>
-            <w:r>
+            <w:tcW w:w="1492" w:type="dxa"/>
+          </w:tcPr>
+          <w:p>
+            <w:pPr>
+              <w:jc w:val="center"/>
+              <w:rPr>
+                <w:b/>
+                <w:bCs/>
+              </w:rPr>
+            </w:pPr>
+          </w:p>
+        </w:tc>
+        <w:tc>
+          <w:tcPr>
+            <w:tcW w:w="2665" w:type="dxa"/>
+          </w:tcPr>
+          <w:p>
+            <w:pPr>
+              <w:jc w:val="center"/>
+              <w:rPr>
+                <w:b/>
+                <w:bCs/>
+              </w:rPr>
+            </w:pPr>
+            <w:r>
+              <w:rPr>
+                <w:b/>
+                <w:bCs/>
+              </w:rPr>
               <w:t>Badi</w:t>
             </w:r>
-            <w:proofErr w:type="spellEnd"/>
-          </w:p>
-        </w:tc>
-        <w:tc>
-          <w:tcPr>
-            <w:tcW w:w="1704" w:type="dxa"/>
-          </w:tcPr>
-          <w:p>
-            <w:proofErr w:type="spellStart"/>
-            <w:r>
+          </w:p>
+        </w:tc>
+        <w:tc>
+          <w:tcPr>
+            <w:tcW w:w="1698" w:type="dxa"/>
+          </w:tcPr>
+          <w:p>
+            <w:pPr>
+              <w:jc w:val="center"/>
+              <w:rPr>
+                <w:b/>
+                <w:bCs/>
+              </w:rPr>
+            </w:pPr>
+            <w:r>
+              <w:rPr>
+                <w:b/>
+                <w:bCs/>
+              </w:rPr>
               <w:t>Couchsurfing</w:t>
             </w:r>
-            <w:proofErr w:type="spellEnd"/>
-          </w:p>
-        </w:tc>
-        <w:tc>
-          <w:tcPr>
-            <w:tcW w:w="1704" w:type="dxa"/>
-          </w:tcPr>
-          <w:p>
-            <w:proofErr w:type="spellStart"/>
-            <w:r>
+          </w:p>
+        </w:tc>
+        <w:tc>
+          <w:tcPr>
+            <w:tcW w:w="1800" w:type="dxa"/>
+          </w:tcPr>
+          <w:p>
+            <w:pPr>
+              <w:jc w:val="center"/>
+              <w:rPr>
+                <w:b/>
+                <w:bCs/>
+              </w:rPr>
+            </w:pPr>
+            <w:r>
+              <w:rPr>
+                <w:b/>
+                <w:bCs/>
+              </w:rPr>
               <w:t>Compartetupiso</w:t>
             </w:r>
-            <w:proofErr w:type="spellEnd"/>
-          </w:p>
-        </w:tc>
-        <w:tc>
-          <w:tcPr>
-            <w:tcW w:w="1704" w:type="dxa"/>
-          </w:tcPr>
-          <w:p>
-            <w:proofErr w:type="spellStart"/>
-            <w:r>
+          </w:p>
+        </w:tc>
+        <w:tc>
+          <w:tcPr>
+            <w:tcW w:w="2410" w:type="dxa"/>
+          </w:tcPr>
+          <w:p>
+            <w:pPr>
+              <w:jc w:val="center"/>
+              <w:rPr>
+                <w:b/>
+                <w:bCs/>
+              </w:rPr>
+            </w:pPr>
+            <w:r>
+              <w:rPr>
+                <w:b/>
+                <w:bCs/>
+              </w:rPr>
               <w:t>Habitoom</w:t>
             </w:r>
-            <w:proofErr w:type="spellEnd"/>
           </w:p>
         </w:tc>
       </w:tr>
@@ -80,37 +125,76 @@
         </w:trPr>
         <w:tc>
           <w:tcPr>
-            <w:tcW w:w="1703" w:type="dxa"/>
-          </w:tcPr>
-          <w:p>
-            <w:r>
+            <w:tcW w:w="1492" w:type="dxa"/>
+          </w:tcPr>
+          <w:p>
+            <w:pPr>
+              <w:jc w:val="center"/>
+              <w:rPr>
+                <w:b/>
+                <w:bCs/>
+              </w:rPr>
+            </w:pPr>
+            <w:r>
+              <w:rPr>
+                <w:b/>
+                <w:bCs/>
+              </w:rPr>
               <w:t>Plataforma web y móvil</w:t>
             </w:r>
           </w:p>
         </w:tc>
         <w:tc>
           <w:tcPr>
-            <w:tcW w:w="1704" w:type="dxa"/>
-          </w:tcPr>
-          <w:p/>
-        </w:tc>
-        <w:tc>
-          <w:tcPr>
-            <w:tcW w:w="1704" w:type="dxa"/>
-          </w:tcPr>
-          <w:p/>
-        </w:tc>
-        <w:tc>
-          <w:tcPr>
-            <w:tcW w:w="1704" w:type="dxa"/>
-          </w:tcPr>
-          <w:p/>
-        </w:tc>
-        <w:tc>
-          <w:tcPr>
-            <w:tcW w:w="1704" w:type="dxa"/>
-          </w:tcPr>
-          <w:p/>
+            <w:tcW w:w="2665" w:type="dxa"/>
+          </w:tcPr>
+          <w:p>
+            <w:pPr>
+              <w:jc w:val="center"/>
+            </w:pPr>
+            <w:r>
+              <w:t>Si, web, Android e IOS</w:t>
+            </w:r>
+          </w:p>
+        </w:tc>
+        <w:tc>
+          <w:tcPr>
+            <w:tcW w:w="1698" w:type="dxa"/>
+          </w:tcPr>
+          <w:p>
+            <w:pPr>
+              <w:jc w:val="center"/>
+            </w:pPr>
+            <w:r>
+              <w:t>Si, web, Android e IOS</w:t>
+            </w:r>
+          </w:p>
+        </w:tc>
+        <w:tc>
+          <w:tcPr>
+            <w:tcW w:w="1800" w:type="dxa"/>
+          </w:tcPr>
+          <w:p>
+            <w:pPr>
+              <w:jc w:val="center"/>
+            </w:pPr>
+            <w:r>
+              <w:t>No, solo web</w:t>
+            </w:r>
+          </w:p>
+        </w:tc>
+        <w:tc>
+          <w:tcPr>
+            <w:tcW w:w="2410" w:type="dxa"/>
+          </w:tcPr>
+          <w:p>
+            <w:pPr>
+              <w:jc w:val="center"/>
+            </w:pPr>
+            <w:r>
+              <w:t>Si, web, Android e iOS</w:t>
+            </w:r>
+          </w:p>
         </w:tc>
       </w:tr>
       <w:tr>
@@ -119,42 +203,76 @@
         </w:trPr>
         <w:tc>
           <w:tcPr>
-            <w:tcW w:w="1703" w:type="dxa"/>
-          </w:tcPr>
-          <w:p>
-            <w:proofErr w:type="spellStart"/>
-            <w:r>
-              <w:t>Landing</w:t>
-            </w:r>
-            <w:proofErr w:type="spellEnd"/>
-            <w:r>
-              <w:t xml:space="preserve"> page</w:t>
-            </w:r>
-          </w:p>
-        </w:tc>
-        <w:tc>
-          <w:tcPr>
-            <w:tcW w:w="1704" w:type="dxa"/>
-          </w:tcPr>
-          <w:p/>
-        </w:tc>
-        <w:tc>
-          <w:tcPr>
-            <w:tcW w:w="1704" w:type="dxa"/>
-          </w:tcPr>
-          <w:p/>
-        </w:tc>
-        <w:tc>
-          <w:tcPr>
-            <w:tcW w:w="1704" w:type="dxa"/>
-          </w:tcPr>
-          <w:p/>
-        </w:tc>
-        <w:tc>
-          <w:tcPr>
-            <w:tcW w:w="1704" w:type="dxa"/>
-          </w:tcPr>
-          <w:p/>
+            <w:tcW w:w="1492" w:type="dxa"/>
+          </w:tcPr>
+          <w:p>
+            <w:pPr>
+              <w:jc w:val="center"/>
+              <w:rPr>
+                <w:b/>
+                <w:bCs/>
+              </w:rPr>
+            </w:pPr>
+            <w:r>
+              <w:rPr>
+                <w:b/>
+                <w:bCs/>
+              </w:rPr>
+              <w:t>Landing page</w:t>
+            </w:r>
+          </w:p>
+        </w:tc>
+        <w:tc>
+          <w:tcPr>
+            <w:tcW w:w="2665" w:type="dxa"/>
+          </w:tcPr>
+          <w:p>
+            <w:pPr>
+              <w:jc w:val="center"/>
+            </w:pPr>
+            <w:r>
+              <w:t>Moderna y sencilla, dividida en espacios donde explican como funciona la aplicación, buscadores de piso, ciudades donde tienen habitaciones...</w:t>
+            </w:r>
+          </w:p>
+        </w:tc>
+        <w:tc>
+          <w:tcPr>
+            <w:tcW w:w="1698" w:type="dxa"/>
+          </w:tcPr>
+          <w:p>
+            <w:pPr>
+              <w:jc w:val="center"/>
+            </w:pPr>
+            <w:r>
+              <w:t>En la página principal solo pide registrarse</w:t>
+            </w:r>
+          </w:p>
+        </w:tc>
+        <w:tc>
+          <w:tcPr>
+            <w:tcW w:w="1800" w:type="dxa"/>
+          </w:tcPr>
+          <w:p>
+            <w:pPr>
+              <w:jc w:val="center"/>
+            </w:pPr>
+            <w:r>
+              <w:t>Moderna, dividida en secciones donde nos van diciendo en que consiste y como funciona</w:t>
+            </w:r>
+          </w:p>
+        </w:tc>
+        <w:tc>
+          <w:tcPr>
+            <w:tcW w:w="2410" w:type="dxa"/>
+          </w:tcPr>
+          <w:p>
+            <w:pPr>
+              <w:jc w:val="center"/>
+            </w:pPr>
+            <w:r>
+              <w:t>Algo anticuada, dispone de barra para buscar la ciudad donde queremos alquilar. El footer demasiado cargado de información</w:t>
+            </w:r>
+          </w:p>
         </w:tc>
       </w:tr>
       <w:tr>
@@ -163,37 +281,76 @@
         </w:trPr>
         <w:tc>
           <w:tcPr>
-            <w:tcW w:w="1703" w:type="dxa"/>
-          </w:tcPr>
-          <w:p>
-            <w:r>
+            <w:tcW w:w="1492" w:type="dxa"/>
+          </w:tcPr>
+          <w:p>
+            <w:pPr>
+              <w:jc w:val="center"/>
+              <w:rPr>
+                <w:b/>
+                <w:bCs/>
+              </w:rPr>
+            </w:pPr>
+            <w:r>
+              <w:rPr>
+                <w:b/>
+                <w:bCs/>
+              </w:rPr>
               <w:t>Soporte</w:t>
             </w:r>
           </w:p>
         </w:tc>
         <w:tc>
           <w:tcPr>
-            <w:tcW w:w="1704" w:type="dxa"/>
-          </w:tcPr>
-          <w:p/>
-        </w:tc>
-        <w:tc>
-          <w:tcPr>
-            <w:tcW w:w="1704" w:type="dxa"/>
-          </w:tcPr>
-          <w:p/>
-        </w:tc>
-        <w:tc>
-          <w:tcPr>
-            <w:tcW w:w="1704" w:type="dxa"/>
-          </w:tcPr>
-          <w:p/>
-        </w:tc>
-        <w:tc>
-          <w:tcPr>
-            <w:tcW w:w="1704" w:type="dxa"/>
-          </w:tcPr>
-          <w:p/>
+            <w:tcW w:w="2665" w:type="dxa"/>
+          </w:tcPr>
+          <w:p>
+            <w:pPr>
+              <w:jc w:val="center"/>
+            </w:pPr>
+            <w:r>
+              <w:t>Sí, tienen una zona de atención al cliente</w:t>
+            </w:r>
+          </w:p>
+        </w:tc>
+        <w:tc>
+          <w:tcPr>
+            <w:tcW w:w="1698" w:type="dxa"/>
+          </w:tcPr>
+          <w:p>
+            <w:pPr>
+              <w:jc w:val="center"/>
+            </w:pPr>
+            <w:r>
+              <w:t>Sí, tiene un apartado de soporte</w:t>
+            </w:r>
+          </w:p>
+        </w:tc>
+        <w:tc>
+          <w:tcPr>
+            <w:tcW w:w="1800" w:type="dxa"/>
+          </w:tcPr>
+          <w:p>
+            <w:pPr>
+              <w:jc w:val="center"/>
+            </w:pPr>
+            <w:r>
+              <w:t>Sí, te ponen un formulario para que les mandes mensajes.</w:t>
+            </w:r>
+          </w:p>
+        </w:tc>
+        <w:tc>
+          <w:tcPr>
+            <w:tcW w:w="2410" w:type="dxa"/>
+          </w:tcPr>
+          <w:p>
+            <w:pPr>
+              <w:jc w:val="center"/>
+            </w:pPr>
+            <w:r>
+              <w:t>No, al menos no hemos encontrado ni un número ni un mail de soporte a simple vista</w:t>
+            </w:r>
+          </w:p>
         </w:tc>
       </w:tr>
       <w:tr>
@@ -202,37 +359,76 @@
         </w:trPr>
         <w:tc>
           <w:tcPr>
-            <w:tcW w:w="1703" w:type="dxa"/>
-          </w:tcPr>
-          <w:p>
-            <w:r>
+            <w:tcW w:w="1492" w:type="dxa"/>
+          </w:tcPr>
+          <w:p>
+            <w:pPr>
+              <w:jc w:val="center"/>
+              <w:rPr>
+                <w:b/>
+                <w:bCs/>
+              </w:rPr>
+            </w:pPr>
+            <w:r>
+              <w:rPr>
+                <w:b/>
+                <w:bCs/>
+              </w:rPr>
               <w:t>Pago seguro</w:t>
             </w:r>
           </w:p>
         </w:tc>
         <w:tc>
           <w:tcPr>
-            <w:tcW w:w="1704" w:type="dxa"/>
-          </w:tcPr>
-          <w:p/>
-        </w:tc>
-        <w:tc>
-          <w:tcPr>
-            <w:tcW w:w="1704" w:type="dxa"/>
-          </w:tcPr>
-          <w:p/>
-        </w:tc>
-        <w:tc>
-          <w:tcPr>
-            <w:tcW w:w="1704" w:type="dxa"/>
-          </w:tcPr>
-          <w:p/>
-        </w:tc>
-        <w:tc>
-          <w:tcPr>
-            <w:tcW w:w="1704" w:type="dxa"/>
-          </w:tcPr>
-          <w:p/>
+            <w:tcW w:w="2665" w:type="dxa"/>
+          </w:tcPr>
+          <w:p>
+            <w:pPr>
+              <w:jc w:val="center"/>
+            </w:pPr>
+            <w:r>
+              <w:t>Sí, tienen un sistema propio de pago seguro</w:t>
+            </w:r>
+          </w:p>
+        </w:tc>
+        <w:tc>
+          <w:tcPr>
+            <w:tcW w:w="1698" w:type="dxa"/>
+          </w:tcPr>
+          <w:p>
+            <w:pPr>
+              <w:jc w:val="center"/>
+            </w:pPr>
+            <w:r>
+              <w:t>Sí,</w:t>
+            </w:r>
+          </w:p>
+        </w:tc>
+        <w:tc>
+          <w:tcPr>
+            <w:tcW w:w="1800" w:type="dxa"/>
+          </w:tcPr>
+          <w:p>
+            <w:pPr>
+              <w:jc w:val="center"/>
+            </w:pPr>
+            <w:r>
+              <w:t>No</w:t>
+            </w:r>
+          </w:p>
+        </w:tc>
+        <w:tc>
+          <w:tcPr>
+            <w:tcW w:w="2410" w:type="dxa"/>
+          </w:tcPr>
+          <w:p>
+            <w:pPr>
+              <w:jc w:val="center"/>
+            </w:pPr>
+            <w:r>
+              <w:t>Si, vía paypal</w:t>
+            </w:r>
+          </w:p>
         </w:tc>
       </w:tr>
       <w:tr>
@@ -241,37 +437,76 @@
         </w:trPr>
         <w:tc>
           <w:tcPr>
-            <w:tcW w:w="1703" w:type="dxa"/>
-          </w:tcPr>
-          <w:p>
-            <w:r>
+            <w:tcW w:w="1492" w:type="dxa"/>
+          </w:tcPr>
+          <w:p>
+            <w:pPr>
+              <w:jc w:val="center"/>
+              <w:rPr>
+                <w:b/>
+                <w:bCs/>
+              </w:rPr>
+            </w:pPr>
+            <w:r>
+              <w:rPr>
+                <w:b/>
+                <w:bCs/>
+              </w:rPr>
               <w:t>Multilenguaje</w:t>
             </w:r>
           </w:p>
         </w:tc>
         <w:tc>
           <w:tcPr>
-            <w:tcW w:w="1704" w:type="dxa"/>
-          </w:tcPr>
-          <w:p/>
-        </w:tc>
-        <w:tc>
-          <w:tcPr>
-            <w:tcW w:w="1704" w:type="dxa"/>
-          </w:tcPr>
-          <w:p/>
-        </w:tc>
-        <w:tc>
-          <w:tcPr>
-            <w:tcW w:w="1704" w:type="dxa"/>
-          </w:tcPr>
-          <w:p/>
-        </w:tc>
-        <w:tc>
-          <w:tcPr>
-            <w:tcW w:w="1704" w:type="dxa"/>
-          </w:tcPr>
-          <w:p/>
+            <w:tcW w:w="2665" w:type="dxa"/>
+          </w:tcPr>
+          <w:p>
+            <w:pPr>
+              <w:jc w:val="center"/>
+            </w:pPr>
+            <w:r>
+              <w:t>No</w:t>
+            </w:r>
+          </w:p>
+        </w:tc>
+        <w:tc>
+          <w:tcPr>
+            <w:tcW w:w="1698" w:type="dxa"/>
+          </w:tcPr>
+          <w:p>
+            <w:pPr>
+              <w:jc w:val="center"/>
+            </w:pPr>
+            <w:r>
+              <w:t>Solo en la página de registro</w:t>
+            </w:r>
+          </w:p>
+        </w:tc>
+        <w:tc>
+          <w:tcPr>
+            <w:tcW w:w="1800" w:type="dxa"/>
+          </w:tcPr>
+          <w:p>
+            <w:pPr>
+              <w:jc w:val="center"/>
+            </w:pPr>
+            <w:r>
+              <w:t>No</w:t>
+            </w:r>
+          </w:p>
+        </w:tc>
+        <w:tc>
+          <w:tcPr>
+            <w:tcW w:w="2410" w:type="dxa"/>
+          </w:tcPr>
+          <w:p>
+            <w:pPr>
+              <w:jc w:val="center"/>
+            </w:pPr>
+            <w:r>
+              <w:t>Si, español, inglés y francés</w:t>
+            </w:r>
+          </w:p>
         </w:tc>
       </w:tr>
       <w:tr>
@@ -280,37 +515,76 @@
         </w:trPr>
         <w:tc>
           <w:tcPr>
-            <w:tcW w:w="1703" w:type="dxa"/>
-          </w:tcPr>
-          <w:p>
-            <w:r>
+            <w:tcW w:w="1492" w:type="dxa"/>
+          </w:tcPr>
+          <w:p>
+            <w:pPr>
+              <w:jc w:val="center"/>
+              <w:rPr>
+                <w:b/>
+                <w:bCs/>
+              </w:rPr>
+            </w:pPr>
+            <w:r>
+              <w:rPr>
+                <w:b/>
+                <w:bCs/>
+              </w:rPr>
               <w:t>Espacios que oferta</w:t>
             </w:r>
           </w:p>
         </w:tc>
         <w:tc>
           <w:tcPr>
-            <w:tcW w:w="1704" w:type="dxa"/>
-          </w:tcPr>
-          <w:p/>
-        </w:tc>
-        <w:tc>
-          <w:tcPr>
-            <w:tcW w:w="1704" w:type="dxa"/>
-          </w:tcPr>
-          <w:p/>
-        </w:tc>
-        <w:tc>
-          <w:tcPr>
-            <w:tcW w:w="1704" w:type="dxa"/>
-          </w:tcPr>
-          <w:p/>
-        </w:tc>
-        <w:tc>
-          <w:tcPr>
-            <w:tcW w:w="1704" w:type="dxa"/>
-          </w:tcPr>
-          <w:p/>
+            <w:tcW w:w="2665" w:type="dxa"/>
+          </w:tcPr>
+          <w:p>
+            <w:pPr>
+              <w:jc w:val="center"/>
+            </w:pPr>
+            <w:r>
+              <w:t>Habitaciones y apartamentos</w:t>
+            </w:r>
+          </w:p>
+        </w:tc>
+        <w:tc>
+          <w:tcPr>
+            <w:tcW w:w="1698" w:type="dxa"/>
+          </w:tcPr>
+          <w:p>
+            <w:pPr>
+              <w:jc w:val="center"/>
+            </w:pPr>
+            <w:r>
+              <w:t>Habitaciones</w:t>
+            </w:r>
+          </w:p>
+        </w:tc>
+        <w:tc>
+          <w:tcPr>
+            <w:tcW w:w="1800" w:type="dxa"/>
+          </w:tcPr>
+          <w:p>
+            <w:pPr>
+              <w:jc w:val="center"/>
+            </w:pPr>
+            <w:r>
+              <w:t>Habitaciones, pisos, casas</w:t>
+            </w:r>
+          </w:p>
+        </w:tc>
+        <w:tc>
+          <w:tcPr>
+            <w:tcW w:w="2410" w:type="dxa"/>
+          </w:tcPr>
+          <w:p>
+            <w:pPr>
+              <w:jc w:val="center"/>
+            </w:pPr>
+            <w:r>
+              <w:t>Habitaciones</w:t>
+            </w:r>
+          </w:p>
         </w:tc>
       </w:tr>
       <w:tr>
@@ -319,83 +593,247 @@
         </w:trPr>
         <w:tc>
           <w:tcPr>
-            <w:tcW w:w="1703" w:type="dxa"/>
-          </w:tcPr>
-          <w:p>
-            <w:r>
+            <w:tcW w:w="1492" w:type="dxa"/>
+          </w:tcPr>
+          <w:p>
+            <w:pPr>
+              <w:jc w:val="center"/>
+              <w:rPr>
+                <w:b/>
+                <w:bCs/>
+              </w:rPr>
+            </w:pPr>
+            <w:r>
+              <w:rPr>
+                <w:b/>
+                <w:bCs/>
+              </w:rPr>
               <w:t>Audiencia a la que se dirige</w:t>
             </w:r>
           </w:p>
         </w:tc>
         <w:tc>
           <w:tcPr>
-            <w:tcW w:w="1704" w:type="dxa"/>
-          </w:tcPr>
-          <w:p/>
-        </w:tc>
-        <w:tc>
-          <w:tcPr>
-            <w:tcW w:w="1704" w:type="dxa"/>
-          </w:tcPr>
-          <w:p/>
-        </w:tc>
-        <w:tc>
-          <w:tcPr>
-            <w:tcW w:w="1704" w:type="dxa"/>
-          </w:tcPr>
-          <w:p/>
-        </w:tc>
-        <w:tc>
-          <w:tcPr>
-            <w:tcW w:w="1704" w:type="dxa"/>
-          </w:tcPr>
-          <w:p/>
+            <w:tcW w:w="2665" w:type="dxa"/>
+          </w:tcPr>
+          <w:p>
+            <w:pPr>
+              <w:jc w:val="center"/>
+            </w:pPr>
+            <w:r>
+              <w:t>Personas sobre todo jóvenes que quieran compartir piso</w:t>
+            </w:r>
+          </w:p>
+        </w:tc>
+        <w:tc>
+          <w:tcPr>
+            <w:tcW w:w="1698" w:type="dxa"/>
+          </w:tcPr>
+          <w:p>
+            <w:pPr>
+              <w:jc w:val="center"/>
+            </w:pPr>
+            <w:r>
+              <w:t>Personas que quieran conocer mundo compartiendo espacios de convivencia, especialmente personas jóvenes</w:t>
+            </w:r>
+          </w:p>
+        </w:tc>
+        <w:tc>
+          <w:tcPr>
+            <w:tcW w:w="1800" w:type="dxa"/>
+          </w:tcPr>
+          <w:p>
+            <w:pPr>
+              <w:jc w:val="center"/>
+            </w:pPr>
+            <w:r>
+              <w:t>Desde personas jóvenes que quieren convivir juntos hasta personas mayores, personas con diversidad funcional</w:t>
+            </w:r>
+          </w:p>
+        </w:tc>
+        <w:tc>
+          <w:tcPr>
+            <w:tcW w:w="2410" w:type="dxa"/>
+          </w:tcPr>
+          <w:p>
+            <w:pPr>
+              <w:jc w:val="center"/>
+            </w:pPr>
+            <w:r>
+              <w:t>Personas jóvenes de entre 18-30 años que necesiten compartir piso</w:t>
+            </w:r>
+          </w:p>
         </w:tc>
       </w:tr>
       <w:tr>
         <w:trPr>
-          <w:trHeight w:val="439"/>
+          <w:trHeight w:val="721"/>
         </w:trPr>
         <w:tc>
           <w:tcPr>
-            <w:tcW w:w="1703" w:type="dxa"/>
-          </w:tcPr>
-          <w:p>
-            <w:r>
+            <w:tcW w:w="1492" w:type="dxa"/>
+          </w:tcPr>
+          <w:p>
+            <w:pPr>
+              <w:jc w:val="center"/>
+              <w:rPr>
+                <w:b/>
+                <w:bCs/>
+              </w:rPr>
+            </w:pPr>
+            <w:r>
+              <w:rPr>
+                <w:b/>
+                <w:bCs/>
+              </w:rPr>
               <w:t>Oferta principal</w:t>
             </w:r>
           </w:p>
         </w:tc>
         <w:tc>
           <w:tcPr>
-            <w:tcW w:w="1704" w:type="dxa"/>
-          </w:tcPr>
-          <w:p/>
-        </w:tc>
-        <w:tc>
-          <w:tcPr>
-            <w:tcW w:w="1704" w:type="dxa"/>
-          </w:tcPr>
-          <w:p/>
-        </w:tc>
-        <w:tc>
-          <w:tcPr>
-            <w:tcW w:w="1704" w:type="dxa"/>
-          </w:tcPr>
-          <w:p/>
-        </w:tc>
-        <w:tc>
-          <w:tcPr>
-            <w:tcW w:w="1704" w:type="dxa"/>
-          </w:tcPr>
-          <w:p/>
+            <w:tcW w:w="2665" w:type="dxa"/>
+          </w:tcPr>
+          <w:p>
+            <w:pPr>
+              <w:jc w:val="center"/>
+            </w:pPr>
+            <w:r>
+              <w:t>Poner en contacto personas para alquilar habitaciones</w:t>
+            </w:r>
+          </w:p>
+        </w:tc>
+        <w:tc>
+          <w:tcPr>
+            <w:tcW w:w="1698" w:type="dxa"/>
+          </w:tcPr>
+          <w:p>
+            <w:pPr>
+              <w:jc w:val="center"/>
+            </w:pPr>
+            <w:r>
+              <w:t>Poner en contacto personas que viajan para ofrecer o buscar pisos</w:t>
+            </w:r>
+          </w:p>
+        </w:tc>
+        <w:tc>
+          <w:tcPr>
+            <w:tcW w:w="1800" w:type="dxa"/>
+          </w:tcPr>
+          <w:p>
+            <w:pPr>
+              <w:jc w:val="center"/>
+            </w:pPr>
+            <w:r>
+              <w:t>Buscan tu compañero perfecto, adecuándose a tus necesidades y gustos</w:t>
+            </w:r>
+          </w:p>
+        </w:tc>
+        <w:tc>
+          <w:tcPr>
+            <w:tcW w:w="2410" w:type="dxa"/>
+          </w:tcPr>
+          <w:p>
+            <w:pPr>
+              <w:jc w:val="center"/>
+            </w:pPr>
+            <w:r>
+              <w:t>Vivir en un piso compartido para conectar personas</w:t>
+            </w:r>
+          </w:p>
+        </w:tc>
+      </w:tr>
+      <w:tr>
+        <w:trPr>
+          <w:trHeight w:val="721"/>
+        </w:trPr>
+        <w:tc>
+          <w:tcPr>
+            <w:tcW w:w="1492" w:type="dxa"/>
+          </w:tcPr>
+          <w:p>
+            <w:pPr>
+              <w:jc w:val="center"/>
+              <w:rPr>
+                <w:b/>
+                <w:bCs/>
+              </w:rPr>
+            </w:pPr>
+            <w:r>
+              <w:rPr>
+                <w:b/>
+                <w:bCs/>
+              </w:rPr>
+              <w:t>Estructura de la oferta</w:t>
+            </w:r>
+          </w:p>
+        </w:tc>
+        <w:tc>
+          <w:tcPr>
+            <w:tcW w:w="2665" w:type="dxa"/>
+          </w:tcPr>
+          <w:p>
+            <w:pPr>
+              <w:jc w:val="center"/>
+            </w:pPr>
+            <w:r>
+              <w:t>En la oferta puedes ver cuando estará disponible la habitación, el precio mensual, fotos, una descripción del piso</w:t>
+            </w:r>
+            <w:r>
+              <w:t>, compañeros de piso que vas a tener tanto chicos como chicas, la zona del piso que se ofrece, tamaño de la zona que se alquila y del piso, preferencias de como quiere que sean los usuarios del piso, normas de la casa, ubicación, condiciones de reserva</w:t>
+            </w:r>
+            <w:bookmarkStart w:id="0" w:name="_GoBack"/>
+            <w:bookmarkEnd w:id="0"/>
+          </w:p>
+        </w:tc>
+        <w:tc>
+          <w:tcPr>
+            <w:tcW w:w="1698" w:type="dxa"/>
+          </w:tcPr>
+          <w:p>
+            <w:pPr>
+              <w:jc w:val="center"/>
+            </w:pPr>
+            <w:r>
+              <w:t>Cuando accedes a la oferta ves precios, imágenes de la habitación y descripción.</w:t>
+            </w:r>
+          </w:p>
+        </w:tc>
+        <w:tc>
+          <w:tcPr>
+            <w:tcW w:w="1800" w:type="dxa"/>
+          </w:tcPr>
+          <w:p>
+            <w:pPr>
+              <w:jc w:val="center"/>
+            </w:pPr>
+            <w:r>
+              <w:t>No se ven los pisos, primeros debes contactar con ellos y ellos te asignan una persona que consideran ideal.</w:t>
+            </w:r>
+          </w:p>
+        </w:tc>
+        <w:tc>
+          <w:tcPr>
+            <w:tcW w:w="2410" w:type="dxa"/>
+          </w:tcPr>
+          <w:p>
+            <w:pPr>
+              <w:jc w:val="center"/>
+            </w:pPr>
+            <w:r>
+              <w:t xml:space="preserve">Las ofertas tienen </w:t>
+            </w:r>
+            <w:r>
+              <w:t xml:space="preserve">el precio, </w:t>
+            </w:r>
+            <w:r>
+              <w:t>imágenes, describen los equipamientos, breve descripción general, ponen normas, se pueden consultar dudas del alojamiento y se puede valorar y ver valoraciones de esa habitación.</w:t>
+            </w:r>
+          </w:p>
         </w:tc>
       </w:tr>
     </w:tbl>
-    <w:p>
-      <w:bookmarkStart w:id="0" w:name="_GoBack"/>
-      <w:bookmarkEnd w:id="0"/>
-    </w:p>
+    <w:p/>
     <w:sectPr>
       <w:pgSz w:w="11906" w:h="16838"/>
       <w:pgMar w:top="1417" w:right="1701" w:bottom="1417" w:left="1701" w:header="708" w:footer="708" w:gutter="0"/>

</xml_diff>